<commit_message>
Add diagram to technical design doc
</commit_message>
<xml_diff>
--- a/TechnicalDocs/Technical Design Document.docx
+++ b/TechnicalDocs/Technical Design Document.docx
@@ -139,6 +139,12 @@
       </w:r>
       <w:proofErr w:type="gramEnd"/>
     </w:p>
+    <w:p/>
+    <w:p>
+      <w:pPr>
+        <w:ind w:left="360"/>
+      </w:pPr>
+    </w:p>
     <w:p>
       <w:pPr>
         <w:pStyle w:val="Heading1"/>
@@ -154,6 +160,64 @@
         <w:rPr>
           <w:color w:val="auto"/>
         </w:rPr>
+        <w:t>Application Architecture Diagram</w:t>
+      </w:r>
+    </w:p>
+    <w:p>
+      <w:r>
+        <w:drawing>
+          <wp:inline distT="0" distB="0" distL="0" distR="0" wp14:anchorId="627D62E8" wp14:editId="6FC0F49F">
+            <wp:extent cx="5943600" cy="3858895"/>
+            <wp:effectExtent l="0" t="0" r="0" b="8255"/>
+            <wp:docPr id="810098322" name="Picture 1" descr="A diagram of a glass fish server&#10;&#10;Description automatically generated"/>
+            <wp:cNvGraphicFramePr>
+              <a:graphicFrameLocks xmlns:a="http://schemas.openxmlformats.org/drawingml/2006/main" noChangeAspect="1"/>
+            </wp:cNvGraphicFramePr>
+            <a:graphic xmlns:a="http://schemas.openxmlformats.org/drawingml/2006/main">
+              <a:graphicData uri="http://schemas.openxmlformats.org/drawingml/2006/picture">
+                <pic:pic xmlns:pic="http://schemas.openxmlformats.org/drawingml/2006/picture">
+                  <pic:nvPicPr>
+                    <pic:cNvPr id="810098322" name="Picture 1" descr="A diagram of a glass fish server&#10;&#10;Description automatically generated"/>
+                    <pic:cNvPicPr/>
+                  </pic:nvPicPr>
+                  <pic:blipFill>
+                    <a:blip r:embed="rId5"/>
+                    <a:stretch>
+                      <a:fillRect/>
+                    </a:stretch>
+                  </pic:blipFill>
+                  <pic:spPr>
+                    <a:xfrm>
+                      <a:off x="0" y="0"/>
+                      <a:ext cx="5943600" cy="3858895"/>
+                    </a:xfrm>
+                    <a:prstGeom prst="rect">
+                      <a:avLst/>
+                    </a:prstGeom>
+                  </pic:spPr>
+                </pic:pic>
+              </a:graphicData>
+            </a:graphic>
+          </wp:inline>
+        </w:drawing>
+      </w:r>
+    </w:p>
+    <w:p>
+      <w:pPr>
+        <w:pStyle w:val="Heading1"/>
+        <w:numPr>
+          <w:ilvl w:val="0"/>
+          <w:numId w:val="1"/>
+        </w:numPr>
+        <w:rPr>
+          <w:color w:val="auto"/>
+        </w:rPr>
+      </w:pPr>
+      <w:r>
+        <w:rPr>
+          <w:color w:val="auto"/>
+        </w:rPr>
+        <w:lastRenderedPageBreak/>
         <w:t>Features</w:t>
       </w:r>
     </w:p>
@@ -465,7 +529,6 @@
         </w:numPr>
       </w:pPr>
       <w:r>
-        <w:lastRenderedPageBreak/>
         <w:t>Once the command prompt is open, Run the following command: “</w:t>
       </w:r>
       <w:proofErr w:type="spellStart"/>

</xml_diff>

<commit_message>
added better database setup instructions
</commit_message>
<xml_diff>
--- a/TechnicalDocs/Technical Design Document.docx
+++ b/TechnicalDocs/Technical Design Document.docx
@@ -89,11 +89,9 @@
           <w:numId w:val="2"/>
         </w:numPr>
       </w:pPr>
-      <w:proofErr w:type="spellStart"/>
       <w:r>
         <w:t>Jsp</w:t>
       </w:r>
-      <w:proofErr w:type="spellEnd"/>
       <w:r>
         <w:t>/HTML</w:t>
       </w:r>
@@ -131,13 +129,8 @@
         </w:numPr>
       </w:pPr>
       <w:r>
-        <w:t xml:space="preserve">Glassfish Server for running the </w:t>
-      </w:r>
-      <w:proofErr w:type="gramStart"/>
-      <w:r>
-        <w:t>application</w:t>
-      </w:r>
-      <w:proofErr w:type="gramEnd"/>
+        <w:t>Glassfish Server for running the application</w:t>
+      </w:r>
     </w:p>
     <w:p/>
     <w:p>
@@ -165,6 +158,9 @@
     </w:p>
     <w:p>
       <w:r>
+        <w:rPr>
+          <w:noProof/>
+        </w:rPr>
         <w:drawing>
           <wp:inline distT="0" distB="0" distL="0" distR="0" wp14:anchorId="627D62E8" wp14:editId="6FC0F49F">
             <wp:extent cx="5943600" cy="3858895"/>
@@ -242,13 +238,8 @@
         </w:numPr>
       </w:pPr>
       <w:r>
-        <w:t xml:space="preserve">Built a persistence Entity and façade to handle working with the User Objects within the java </w:t>
-      </w:r>
-      <w:proofErr w:type="gramStart"/>
-      <w:r>
-        <w:t>code</w:t>
-      </w:r>
-      <w:proofErr w:type="gramEnd"/>
+        <w:t>Built a persistence Entity and façade to handle working with the User Objects within the java code</w:t>
+      </w:r>
     </w:p>
     <w:p>
       <w:pPr>
@@ -289,15 +280,7 @@
         </w:numPr>
       </w:pPr>
       <w:r>
-        <w:t xml:space="preserve">Users </w:t>
-      </w:r>
-      <w:proofErr w:type="gramStart"/>
-      <w:r>
-        <w:t>have the ability to</w:t>
-      </w:r>
-      <w:proofErr w:type="gramEnd"/>
-      <w:r>
-        <w:t xml:space="preserve"> login, register</w:t>
+        <w:t>Users have the ability to login, register</w:t>
       </w:r>
       <w:r>
         <w:t xml:space="preserve"> a new account</w:t>
@@ -366,13 +349,8 @@
         </w:numPr>
       </w:pPr>
       <w:r>
-        <w:t xml:space="preserve">User must have Maven installed and </w:t>
-      </w:r>
-      <w:proofErr w:type="gramStart"/>
-      <w:r>
-        <w:t>useable</w:t>
-      </w:r>
-      <w:proofErr w:type="gramEnd"/>
+        <w:t>User must have Maven installed and useable</w:t>
+      </w:r>
     </w:p>
     <w:p>
       <w:pPr>
@@ -383,13 +361,8 @@
         </w:numPr>
       </w:pPr>
       <w:r>
-        <w:t xml:space="preserve">User must have access to a Glassfish Server running at least version </w:t>
-      </w:r>
-      <w:proofErr w:type="gramStart"/>
-      <w:r>
-        <w:t>7</w:t>
-      </w:r>
-      <w:proofErr w:type="gramEnd"/>
+        <w:t>User must have access to a Glassfish Server running at least version 7</w:t>
+      </w:r>
     </w:p>
     <w:p>
       <w:pPr>
@@ -400,13 +373,8 @@
         </w:numPr>
       </w:pPr>
       <w:r>
-        <w:t xml:space="preserve">User must have a SQL database that is connected to their glassfish </w:t>
-      </w:r>
-      <w:proofErr w:type="gramStart"/>
-      <w:r>
-        <w:t>server</w:t>
-      </w:r>
-      <w:proofErr w:type="gramEnd"/>
+        <w:t>User must have a SQL database that is connected to their glassfish server</w:t>
+      </w:r>
     </w:p>
     <w:p>
       <w:pPr>
@@ -417,13 +385,8 @@
         </w:numPr>
       </w:pPr>
       <w:r>
-        <w:t xml:space="preserve">User must have some working knowledge of Jakarta </w:t>
-      </w:r>
-      <w:proofErr w:type="gramStart"/>
-      <w:r>
-        <w:t>applications</w:t>
-      </w:r>
-      <w:proofErr w:type="gramEnd"/>
+        <w:t>User must have some working knowledge of Jakarta applications</w:t>
+      </w:r>
     </w:p>
     <w:p>
       <w:pPr>
@@ -458,35 +421,14 @@
         </w:numPr>
       </w:pPr>
       <w:r>
-        <w:t xml:space="preserve">Second, within the “entity” package there is a </w:t>
-      </w:r>
-      <w:proofErr w:type="spellStart"/>
-      <w:r>
-        <w:t>sql</w:t>
-      </w:r>
-      <w:proofErr w:type="spellEnd"/>
-      <w:r>
-        <w:t xml:space="preserve"> script, in </w:t>
+        <w:t xml:space="preserve">Second, within the “entity” package there is a sql script, in </w:t>
       </w:r>
       <w:r>
         <w:t>whichever</w:t>
       </w:r>
       <w:r>
-        <w:t xml:space="preserve"> </w:t>
-      </w:r>
-      <w:proofErr w:type="spellStart"/>
-      <w:r>
-        <w:t>mysql</w:t>
-      </w:r>
-      <w:proofErr w:type="spellEnd"/>
-      <w:r>
-        <w:t xml:space="preserve"> database that is connected to the glassfish server, run this </w:t>
-      </w:r>
-      <w:proofErr w:type="gramStart"/>
-      <w:r>
-        <w:t>script</w:t>
-      </w:r>
-      <w:proofErr w:type="gramEnd"/>
+        <w:t xml:space="preserve"> mysql database that is connected to the glassfish server, run this script</w:t>
+      </w:r>
     </w:p>
     <w:p>
       <w:pPr>
@@ -495,15 +437,252 @@
           <w:ilvl w:val="2"/>
           <w:numId w:val="2"/>
         </w:numPr>
+        <w:spacing w:line="256" w:lineRule="auto"/>
+      </w:pPr>
+      <w:r>
+        <w:t>To connect a mySql database to your glassfish server, first download and install MySql to whatever machine is running your glassfish server. NOTE: Remember the user credentials you set</w:t>
+      </w:r>
+    </w:p>
+    <w:p>
+      <w:pPr>
+        <w:pStyle w:val="ListParagraph"/>
+        <w:numPr>
+          <w:ilvl w:val="2"/>
+          <w:numId w:val="2"/>
+        </w:numPr>
+        <w:spacing w:line="256" w:lineRule="auto"/>
+      </w:pPr>
+      <w:r>
+        <w:t>Once your mySql is running, run the script as above within the schema that is auto created. This is most commonly called mysql.</w:t>
+      </w:r>
+    </w:p>
+    <w:p>
+      <w:pPr>
+        <w:pStyle w:val="ListParagraph"/>
+        <w:numPr>
+          <w:ilvl w:val="2"/>
+          <w:numId w:val="2"/>
+        </w:numPr>
+        <w:spacing w:line="256" w:lineRule="auto"/>
+      </w:pPr>
+      <w:r>
+        <w:t>After completing the above step you need to get the correct jdbc-mysql-connector,jar and set that up as a library for your glassfish server.</w:t>
+      </w:r>
+    </w:p>
+    <w:p>
+      <w:pPr>
+        <w:pStyle w:val="ListParagraph"/>
+        <w:numPr>
+          <w:ilvl w:val="2"/>
+          <w:numId w:val="2"/>
+        </w:numPr>
+        <w:spacing w:line="256" w:lineRule="auto"/>
+      </w:pPr>
+      <w:r>
+        <w:t>Next open up your glassfish admin panel and navigate to the Resources -&gt; JDBC -&gt; JDBC Connection Pools page. From here you should be able to create a new Connection Pool.</w:t>
+      </w:r>
+    </w:p>
+    <w:p>
+      <w:pPr>
+        <w:pStyle w:val="ListParagraph"/>
+        <w:numPr>
+          <w:ilvl w:val="3"/>
+          <w:numId w:val="2"/>
+        </w:numPr>
+        <w:spacing w:line="256" w:lineRule="auto"/>
+      </w:pPr>
+      <w:r>
+        <w:t>Name the pool whatever you like, set the Resourse Type to “javax.sql.DataSource”, Set the database driver vendor to MySql, and then select Next at the top right</w:t>
+      </w:r>
+    </w:p>
+    <w:p>
+      <w:pPr>
+        <w:pStyle w:val="ListParagraph"/>
+        <w:numPr>
+          <w:ilvl w:val="3"/>
+          <w:numId w:val="2"/>
+        </w:numPr>
+        <w:spacing w:line="256" w:lineRule="auto"/>
+      </w:pPr>
+      <w:r>
+        <w:t>On this page set the Datasource Classname to the same classname as whatever mysql-connector,jar you added as a library, in the additional properties section add the following properties</w:t>
+      </w:r>
+    </w:p>
+    <w:p>
+      <w:pPr>
+        <w:pStyle w:val="ListParagraph"/>
+        <w:numPr>
+          <w:ilvl w:val="4"/>
+          <w:numId w:val="2"/>
+        </w:numPr>
+        <w:spacing w:line="256" w:lineRule="auto"/>
+      </w:pPr>
+      <w:r>
+        <w:t>user = your MySql Database username</w:t>
+      </w:r>
+    </w:p>
+    <w:p>
+      <w:pPr>
+        <w:pStyle w:val="ListParagraph"/>
+        <w:numPr>
+          <w:ilvl w:val="4"/>
+          <w:numId w:val="2"/>
+        </w:numPr>
+        <w:spacing w:line="256" w:lineRule="auto"/>
+      </w:pPr>
+      <w:r>
+        <w:t>password = your MySql Database password</w:t>
+      </w:r>
+    </w:p>
+    <w:p>
+      <w:pPr>
+        <w:pStyle w:val="ListParagraph"/>
+        <w:numPr>
+          <w:ilvl w:val="4"/>
+          <w:numId w:val="2"/>
+        </w:numPr>
+        <w:spacing w:line="256" w:lineRule="auto"/>
+      </w:pPr>
+      <w:r>
+        <w:t>useSSL = false</w:t>
+      </w:r>
+    </w:p>
+    <w:p>
+      <w:pPr>
+        <w:pStyle w:val="ListParagraph"/>
+        <w:numPr>
+          <w:ilvl w:val="4"/>
+          <w:numId w:val="2"/>
+        </w:numPr>
+        <w:spacing w:line="256" w:lineRule="auto"/>
+      </w:pPr>
+      <w:r>
+        <w:lastRenderedPageBreak/>
+        <w:t>port = 3306</w:t>
+      </w:r>
+    </w:p>
+    <w:p>
+      <w:pPr>
+        <w:pStyle w:val="ListParagraph"/>
+        <w:numPr>
+          <w:ilvl w:val="4"/>
+          <w:numId w:val="2"/>
+        </w:numPr>
+        <w:spacing w:line="256" w:lineRule="auto"/>
+      </w:pPr>
+      <w:r>
+        <w:t>databaseName = whatever the name of the schema you are using is</w:t>
+      </w:r>
+    </w:p>
+    <w:p>
+      <w:pPr>
+        <w:pStyle w:val="ListParagraph"/>
+        <w:numPr>
+          <w:ilvl w:val="4"/>
+          <w:numId w:val="2"/>
+        </w:numPr>
+        <w:spacing w:line="256" w:lineRule="auto"/>
+      </w:pPr>
+      <w:r>
+        <w:t>serverName = localhost or the IP of wherever your database is running</w:t>
+      </w:r>
+    </w:p>
+    <w:p>
+      <w:pPr>
+        <w:pStyle w:val="ListParagraph"/>
+        <w:numPr>
+          <w:ilvl w:val="3"/>
+          <w:numId w:val="2"/>
+        </w:numPr>
+        <w:spacing w:line="256" w:lineRule="auto"/>
+      </w:pPr>
+      <w:r>
+        <w:t>Once this is done you can click save, if everything was configured correctly you should be able to Ping the database successfully</w:t>
+      </w:r>
+    </w:p>
+    <w:p>
+      <w:pPr>
+        <w:pStyle w:val="ListParagraph"/>
+        <w:numPr>
+          <w:ilvl w:val="2"/>
+          <w:numId w:val="2"/>
+        </w:numPr>
+        <w:spacing w:line="256" w:lineRule="auto"/>
+      </w:pPr>
+      <w:r>
+        <w:t>After the connection pool is created in the admin panel navigate to JDBC -&gt; JDBC Resources and create a new resource</w:t>
+      </w:r>
+    </w:p>
+    <w:p>
+      <w:pPr>
+        <w:pStyle w:val="ListParagraph"/>
+        <w:numPr>
+          <w:ilvl w:val="3"/>
+          <w:numId w:val="2"/>
+        </w:numPr>
+        <w:spacing w:line="256" w:lineRule="auto"/>
+      </w:pPr>
+      <w:r>
+        <w:t>Name the resource whatever you like, and select the connection pool you created in the previous step. This resource name is the name that should be set in your persistence.xml file</w:t>
+      </w:r>
+    </w:p>
+    <w:p>
+      <w:pPr>
+        <w:pStyle w:val="ListParagraph"/>
+        <w:numPr>
+          <w:ilvl w:val="3"/>
+          <w:numId w:val="2"/>
+        </w:numPr>
+        <w:spacing w:line="256" w:lineRule="auto"/>
+      </w:pPr>
+      <w:r>
+        <w:t>In the &lt;jta-data-source&gt; property</w:t>
+      </w:r>
+    </w:p>
+    <w:p>
+      <w:pPr>
+        <w:pStyle w:val="ListParagraph"/>
+        <w:numPr>
+          <w:ilvl w:val="2"/>
+          <w:numId w:val="2"/>
+        </w:numPr>
+      </w:pPr>
+      <w:r>
+        <w:rPr>
+          <w:kern w:val="0"/>
+          <w14:ligatures w14:val="none"/>
+        </w:rPr>
+        <w:t>On</w:t>
+      </w:r>
+      <w:r>
+        <w:rPr>
+          <w:kern w:val="0"/>
+          <w14:ligatures w14:val="none"/>
+        </w:rPr>
+        <w:t>c</w:t>
+      </w:r>
+      <w:r>
+        <w:rPr>
+          <w:kern w:val="0"/>
+          <w14:ligatures w14:val="none"/>
+        </w:rPr>
+        <w:t>e the above steps are done you should be able to connect the</w:t>
+      </w:r>
+    </w:p>
+    <w:p>
+      <w:pPr>
+        <w:pStyle w:val="ListParagraph"/>
+        <w:numPr>
+          <w:ilvl w:val="2"/>
+          <w:numId w:val="2"/>
+        </w:numPr>
       </w:pPr>
       <w:r>
         <w:t xml:space="preserve">This script creates the necessary tables to hold the users </w:t>
       </w:r>
-      <w:proofErr w:type="gramStart"/>
       <w:r>
         <w:t>objects</w:t>
       </w:r>
-      <w:proofErr w:type="gramEnd"/>
     </w:p>
     <w:p>
       <w:pPr>
@@ -529,23 +708,7 @@
         </w:numPr>
       </w:pPr>
       <w:r>
-        <w:t>Once the command prompt is open, Run the following command: “</w:t>
-      </w:r>
-      <w:proofErr w:type="spellStart"/>
-      <w:r>
-        <w:t>mvn</w:t>
-      </w:r>
-      <w:proofErr w:type="spellEnd"/>
-      <w:r>
-        <w:t xml:space="preserve"> clean </w:t>
-      </w:r>
-      <w:proofErr w:type="gramStart"/>
-      <w:r>
-        <w:t>install</w:t>
-      </w:r>
-      <w:proofErr w:type="gramEnd"/>
-      <w:r>
-        <w:t>”</w:t>
+        <w:t>Once the command prompt is open, Run the following command: “mvn clean install”</w:t>
       </w:r>
     </w:p>
     <w:p>
@@ -587,15 +750,7 @@
         </w:numPr>
       </w:pPr>
       <w:r>
-        <w:t xml:space="preserve">Finally, the user will navigate to the </w:t>
-      </w:r>
-      <w:proofErr w:type="spellStart"/>
-      <w:r>
-        <w:t>url</w:t>
-      </w:r>
-      <w:proofErr w:type="spellEnd"/>
-      <w:r>
-        <w:t xml:space="preserve"> (likely localhost:8080) to view our website.</w:t>
+        <w:t>Finally, the user will navigate to the url (likely localhost:8080) to view our website.</w:t>
       </w:r>
     </w:p>
     <w:sectPr>
@@ -733,7 +888,7 @@
         <w:ind w:left="2520" w:hanging="180"/>
       </w:pPr>
     </w:lvl>
-    <w:lvl w:ilvl="3" w:tplc="0409000F" w:tentative="1">
+    <w:lvl w:ilvl="3" w:tplc="0409000F">
       <w:start w:val="1"/>
       <w:numFmt w:val="decimal"/>
       <w:lvlText w:val="%4."/>
@@ -742,7 +897,7 @@
         <w:ind w:left="3240" w:hanging="360"/>
       </w:pPr>
     </w:lvl>
-    <w:lvl w:ilvl="4" w:tplc="04090019" w:tentative="1">
+    <w:lvl w:ilvl="4" w:tplc="04090019">
       <w:start w:val="1"/>
       <w:numFmt w:val="lowerLetter"/>
       <w:lvlText w:val="%5."/>
@@ -977,6 +1132,36 @@
   </w:num>
   <w:num w:numId="4" w16cid:durableId="937177431">
     <w:abstractNumId w:val="0"/>
+  </w:num>
+  <w:num w:numId="5" w16cid:durableId="467094597">
+    <w:abstractNumId w:val="1"/>
+    <w:lvlOverride w:ilvl="0">
+      <w:startOverride w:val="1"/>
+    </w:lvlOverride>
+    <w:lvlOverride w:ilvl="1">
+      <w:startOverride w:val="1"/>
+    </w:lvlOverride>
+    <w:lvlOverride w:ilvl="2">
+      <w:startOverride w:val="1"/>
+    </w:lvlOverride>
+    <w:lvlOverride w:ilvl="3">
+      <w:startOverride w:val="1"/>
+    </w:lvlOverride>
+    <w:lvlOverride w:ilvl="4">
+      <w:startOverride w:val="1"/>
+    </w:lvlOverride>
+    <w:lvlOverride w:ilvl="5">
+      <w:startOverride w:val="1"/>
+    </w:lvlOverride>
+    <w:lvlOverride w:ilvl="6">
+      <w:startOverride w:val="1"/>
+    </w:lvlOverride>
+    <w:lvlOverride w:ilvl="7">
+      <w:startOverride w:val="1"/>
+    </w:lvlOverride>
+    <w:lvlOverride w:ilvl="8">
+      <w:startOverride w:val="1"/>
+    </w:lvlOverride>
   </w:num>
 </w:numbering>
 </file>

</xml_diff>